<commit_message>
last update of Project report?
</commit_message>
<xml_diff>
--- a/Project_Report.docx
+++ b/Project_Report.docx
@@ -1168,25 +1168,7 @@
           <w:sz w:val="22"/>
           <w:szCs w:val="22"/>
         </w:rPr>
-        <w:t xml:space="preserve"> challenges in delivering immersive XR (Extended Reality) experiences, the role of 5G in enhancing user Quality of Experience (</w:t>
-      </w:r>
-      <w:proofErr w:type="spellStart"/>
-      <w:r>
-        <w:rPr>
-          <w:rFonts w:ascii="Times New Roman" w:hAnsi="Times New Roman" w:cs="Times New Roman"/>
-          <w:sz w:val="22"/>
-          <w:szCs w:val="22"/>
-        </w:rPr>
-        <w:t>QoE</w:t>
-      </w:r>
-      <w:proofErr w:type="spellEnd"/>
-      <w:r>
-        <w:rPr>
-          <w:rFonts w:ascii="Times New Roman" w:hAnsi="Times New Roman" w:cs="Times New Roman"/>
-          <w:sz w:val="22"/>
-          <w:szCs w:val="22"/>
-        </w:rPr>
-        <w:t xml:space="preserve">), and the network management strategies </w:t>
+        <w:t xml:space="preserve"> challenges in delivering immersive XR (Extended Reality) experiences, the role of 5G in enhancing user Quality of Experience (QoE), and the network management strategies </w:t>
       </w:r>
       <w:r>
         <w:rPr>
@@ -2130,51 +2112,15 @@
           <w:sz w:val="22"/>
           <w:szCs w:val="22"/>
         </w:rPr>
-        <w:t xml:space="preserve"> enhanced Mobile Broadband (</w:t>
-      </w:r>
-      <w:proofErr w:type="spellStart"/>
-      <w:r>
-        <w:rPr>
-          <w:rFonts w:ascii="Times New Roman" w:hAnsi="Times New Roman" w:cs="Times New Roman"/>
-          <w:sz w:val="22"/>
-          <w:szCs w:val="22"/>
-        </w:rPr>
-        <w:t>eMBB</w:t>
-      </w:r>
-      <w:proofErr w:type="spellEnd"/>
-      <w:r>
-        <w:rPr>
-          <w:rFonts w:ascii="Times New Roman" w:hAnsi="Times New Roman" w:cs="Times New Roman"/>
-          <w:sz w:val="22"/>
-          <w:szCs w:val="22"/>
-        </w:rPr>
-        <w:t>),</w:t>
-      </w:r>
-      <w:r>
-        <w:rPr>
-          <w:rFonts w:ascii="Times New Roman" w:hAnsi="Times New Roman" w:cs="Times New Roman"/>
-          <w:sz w:val="22"/>
-          <w:szCs w:val="22"/>
-        </w:rPr>
-        <w:t xml:space="preserve"> </w:t>
-      </w:r>
-      <w:proofErr w:type="spellStart"/>
-      <w:r>
-        <w:rPr>
-          <w:rFonts w:ascii="Times New Roman" w:hAnsi="Times New Roman" w:cs="Times New Roman"/>
-          <w:sz w:val="22"/>
-          <w:szCs w:val="22"/>
-        </w:rPr>
-        <w:t>millimeter</w:t>
-      </w:r>
-      <w:proofErr w:type="spellEnd"/>
-      <w:r>
-        <w:rPr>
-          <w:rFonts w:ascii="Times New Roman" w:hAnsi="Times New Roman" w:cs="Times New Roman"/>
-          <w:sz w:val="22"/>
-          <w:szCs w:val="22"/>
-        </w:rPr>
-        <w:t xml:space="preserve"> waves,</w:t>
+        <w:t xml:space="preserve"> enhanced Mobile Broadband (eMBB),</w:t>
+      </w:r>
+      <w:r>
+        <w:rPr>
+          <w:rFonts w:ascii="Times New Roman" w:hAnsi="Times New Roman" w:cs="Times New Roman"/>
+          <w:sz w:val="22"/>
+          <w:szCs w:val="22"/>
+        </w:rPr>
+        <w:t xml:space="preserve"> millimeter waves,</w:t>
       </w:r>
       <w:r>
         <w:rPr>
@@ -2345,18 +2291,8 @@
           <w:sz w:val="22"/>
           <w:szCs w:val="22"/>
         </w:rPr>
-        <w:t xml:space="preserve">, such as claimed data delivery speeds using </w:t>
-      </w:r>
-      <w:proofErr w:type="spellStart"/>
-      <w:r>
-        <w:rPr>
-          <w:rFonts w:ascii="Times New Roman" w:hAnsi="Times New Roman" w:cs="Times New Roman"/>
-          <w:sz w:val="22"/>
-          <w:szCs w:val="22"/>
-        </w:rPr>
-        <w:t>mmWaves</w:t>
-      </w:r>
-      <w:proofErr w:type="spellEnd"/>
+        <w:t>, such as claimed data delivery speeds using mmWaves</w:t>
+      </w:r>
       <w:r>
         <w:rPr>
           <w:rFonts w:ascii="Times New Roman" w:hAnsi="Times New Roman" w:cs="Times New Roman"/>
@@ -2682,15 +2618,7 @@
           <w:sz w:val="22"/>
           <w:szCs w:val="22"/>
         </w:rPr>
-        <w:t>Further research was conducted to confirm the accuracy of the details regarding the highlighted components in the whitepaper. The following references were consulted for specific sections:</w:t>
-      </w:r>
-      <w:r>
-        <w:rPr>
-          <w:rFonts w:ascii="Times New Roman" w:hAnsi="Times New Roman" w:cs="Times New Roman"/>
-          <w:sz w:val="22"/>
-          <w:szCs w:val="22"/>
-        </w:rPr>
-        <w:t xml:space="preserve"> </w:t>
+        <w:t xml:space="preserve">Further research was conducted to confirm the accuracy of the details regarding the highlighted components in the whitepaper. The following references were consulted for specific sections: </w:t>
       </w:r>
       <w:r>
         <w:rPr>
@@ -2974,31 +2902,7 @@
           <w:sz w:val="22"/>
           <w:szCs w:val="22"/>
         </w:rPr>
-        <w:t xml:space="preserve">How 5G networks support enhanced user </w:t>
-      </w:r>
-      <w:proofErr w:type="spellStart"/>
-      <w:r>
-        <w:rPr>
-          <w:rFonts w:ascii="Times New Roman" w:hAnsi="Times New Roman" w:cs="Times New Roman"/>
-          <w:b/>
-          <w:bCs/>
-          <w:color w:val="auto"/>
-          <w:sz w:val="22"/>
-          <w:szCs w:val="22"/>
-        </w:rPr>
-        <w:t>QoE</w:t>
-      </w:r>
-      <w:proofErr w:type="spellEnd"/>
-      <w:r>
-        <w:rPr>
-          <w:rFonts w:ascii="Times New Roman" w:hAnsi="Times New Roman" w:cs="Times New Roman"/>
-          <w:b/>
-          <w:bCs/>
-          <w:color w:val="auto"/>
-          <w:sz w:val="22"/>
-          <w:szCs w:val="22"/>
-        </w:rPr>
-        <w:t xml:space="preserve"> of Immersive multimedia experiences</w:t>
+        <w:t>How 5G networks support enhanced user QoE of Immersive multimedia experiences</w:t>
       </w:r>
       <w:bookmarkEnd w:id="13"/>
     </w:p>
@@ -3073,18 +2977,64 @@
           <w:sz w:val="22"/>
           <w:szCs w:val="22"/>
         </w:rPr>
-        <w:t xml:space="preserve"> user </w:t>
-      </w:r>
-      <w:proofErr w:type="spellStart"/>
-      <w:r>
-        <w:rPr>
-          <w:rFonts w:ascii="Times New Roman" w:hAnsi="Times New Roman" w:cs="Times New Roman"/>
-          <w:sz w:val="22"/>
-          <w:szCs w:val="22"/>
-        </w:rPr>
-        <w:t>QoE</w:t>
-      </w:r>
-      <w:proofErr w:type="spellEnd"/>
+        <w:t xml:space="preserve"> user QoE </w:t>
+      </w:r>
+      <w:r>
+        <w:rPr>
+          <w:rFonts w:ascii="Times New Roman" w:hAnsi="Times New Roman" w:cs="Times New Roman"/>
+          <w:sz w:val="22"/>
+          <w:szCs w:val="22"/>
+        </w:rPr>
+        <w:t>of</w:t>
+      </w:r>
+      <w:r>
+        <w:rPr>
+          <w:rFonts w:ascii="Times New Roman" w:hAnsi="Times New Roman" w:cs="Times New Roman"/>
+          <w:sz w:val="22"/>
+          <w:szCs w:val="22"/>
+        </w:rPr>
+        <w:t xml:space="preserve"> immersive experiences such as high bandwidth demand, ultra-low latency, and reliable connectivity. The paper then outlines </w:t>
+      </w:r>
+      <w:r>
+        <w:rPr>
+          <w:rFonts w:ascii="Times New Roman" w:hAnsi="Times New Roman" w:cs="Times New Roman"/>
+          <w:sz w:val="22"/>
+          <w:szCs w:val="22"/>
+        </w:rPr>
+        <w:t xml:space="preserve">5G features which </w:t>
+      </w:r>
+      <w:r>
+        <w:rPr>
+          <w:rFonts w:ascii="Times New Roman" w:hAnsi="Times New Roman" w:cs="Times New Roman"/>
+          <w:sz w:val="22"/>
+          <w:szCs w:val="22"/>
+        </w:rPr>
+        <w:t xml:space="preserve">address these challenges: </w:t>
+      </w:r>
+      <w:r>
+        <w:rPr>
+          <w:rFonts w:ascii="Times New Roman" w:hAnsi="Times New Roman" w:cs="Times New Roman"/>
+          <w:sz w:val="22"/>
+          <w:szCs w:val="22"/>
+        </w:rPr>
+        <w:t>enhanced data-rates enabled by eMBB and mmWave, ultra-low latency enabled by URLLC</w:t>
+      </w:r>
+      <w:r>
+        <w:rPr>
+          <w:rFonts w:ascii="Times New Roman" w:hAnsi="Times New Roman" w:cs="Times New Roman"/>
+          <w:sz w:val="22"/>
+          <w:szCs w:val="22"/>
+        </w:rPr>
+        <w:t xml:space="preserve"> (through reduced Transmission Time Interval (TTI), and flexible numerology), network slicing</w:t>
+      </w:r>
+      <w:r>
+        <w:rPr>
+          <w:rFonts w:ascii="Times New Roman" w:hAnsi="Times New Roman" w:cs="Times New Roman"/>
+          <w:sz w:val="22"/>
+          <w:szCs w:val="22"/>
+        </w:rPr>
+        <w:t>,</w:t>
+      </w:r>
       <w:r>
         <w:rPr>
           <w:rFonts w:ascii="Times New Roman" w:hAnsi="Times New Roman" w:cs="Times New Roman"/>
@@ -3099,106 +3049,6 @@
           <w:sz w:val="22"/>
           <w:szCs w:val="22"/>
         </w:rPr>
-        <w:t>of</w:t>
-      </w:r>
-      <w:r>
-        <w:rPr>
-          <w:rFonts w:ascii="Times New Roman" w:hAnsi="Times New Roman" w:cs="Times New Roman"/>
-          <w:sz w:val="22"/>
-          <w:szCs w:val="22"/>
-        </w:rPr>
-        <w:t xml:space="preserve"> immersive experiences such as high bandwidth demand, ultra-low latency, and reliable connectivity. The paper then outlines </w:t>
-      </w:r>
-      <w:r>
-        <w:rPr>
-          <w:rFonts w:ascii="Times New Roman" w:hAnsi="Times New Roman" w:cs="Times New Roman"/>
-          <w:sz w:val="22"/>
-          <w:szCs w:val="22"/>
-        </w:rPr>
-        <w:t xml:space="preserve">5G features which </w:t>
-      </w:r>
-      <w:r>
-        <w:rPr>
-          <w:rFonts w:ascii="Times New Roman" w:hAnsi="Times New Roman" w:cs="Times New Roman"/>
-          <w:sz w:val="22"/>
-          <w:szCs w:val="22"/>
-        </w:rPr>
-        <w:t xml:space="preserve">address these challenges: </w:t>
-      </w:r>
-      <w:r>
-        <w:rPr>
-          <w:rFonts w:ascii="Times New Roman" w:hAnsi="Times New Roman" w:cs="Times New Roman"/>
-          <w:sz w:val="22"/>
-          <w:szCs w:val="22"/>
-        </w:rPr>
-        <w:t xml:space="preserve">enhanced data-rates enabled by </w:t>
-      </w:r>
-      <w:proofErr w:type="spellStart"/>
-      <w:r>
-        <w:rPr>
-          <w:rFonts w:ascii="Times New Roman" w:hAnsi="Times New Roman" w:cs="Times New Roman"/>
-          <w:sz w:val="22"/>
-          <w:szCs w:val="22"/>
-        </w:rPr>
-        <w:t>eMBB</w:t>
-      </w:r>
-      <w:proofErr w:type="spellEnd"/>
-      <w:r>
-        <w:rPr>
-          <w:rFonts w:ascii="Times New Roman" w:hAnsi="Times New Roman" w:cs="Times New Roman"/>
-          <w:sz w:val="22"/>
-          <w:szCs w:val="22"/>
-        </w:rPr>
-        <w:t xml:space="preserve"> and </w:t>
-      </w:r>
-      <w:proofErr w:type="spellStart"/>
-      <w:r>
-        <w:rPr>
-          <w:rFonts w:ascii="Times New Roman" w:hAnsi="Times New Roman" w:cs="Times New Roman"/>
-          <w:sz w:val="22"/>
-          <w:szCs w:val="22"/>
-        </w:rPr>
-        <w:t>mmWave</w:t>
-      </w:r>
-      <w:proofErr w:type="spellEnd"/>
-      <w:r>
-        <w:rPr>
-          <w:rFonts w:ascii="Times New Roman" w:hAnsi="Times New Roman" w:cs="Times New Roman"/>
-          <w:sz w:val="22"/>
-          <w:szCs w:val="22"/>
-        </w:rPr>
-        <w:t>, ultra-low latency enabled by URLLC</w:t>
-      </w:r>
-      <w:r>
-        <w:rPr>
-          <w:rFonts w:ascii="Times New Roman" w:hAnsi="Times New Roman" w:cs="Times New Roman"/>
-          <w:sz w:val="22"/>
-          <w:szCs w:val="22"/>
-        </w:rPr>
-        <w:t xml:space="preserve"> (through reduced Transmission Time Interval (TTI), and flexible numerology), network slicing</w:t>
-      </w:r>
-      <w:r>
-        <w:rPr>
-          <w:rFonts w:ascii="Times New Roman" w:hAnsi="Times New Roman" w:cs="Times New Roman"/>
-          <w:sz w:val="22"/>
-          <w:szCs w:val="22"/>
-        </w:rPr>
-        <w:t>,</w:t>
-      </w:r>
-      <w:r>
-        <w:rPr>
-          <w:rFonts w:ascii="Times New Roman" w:hAnsi="Times New Roman" w:cs="Times New Roman"/>
-          <w:sz w:val="22"/>
-          <w:szCs w:val="22"/>
-        </w:rPr>
-        <w:t xml:space="preserve"> </w:t>
-      </w:r>
-      <w:r>
-        <w:rPr>
-          <w:rFonts w:ascii="Times New Roman" w:hAnsi="Times New Roman" w:cs="Times New Roman"/>
-          <w:sz w:val="22"/>
-          <w:szCs w:val="22"/>
-        </w:rPr>
         <w:t xml:space="preserve">and higher capacity and reliability enabled by Massive MIMO and Beamforming. </w:t>
       </w:r>
       <w:r>
@@ -3207,25 +3057,7 @@
           <w:sz w:val="22"/>
           <w:szCs w:val="22"/>
         </w:rPr>
-        <w:t xml:space="preserve">Edge computing is also discussed as a key 5G capability that enhances </w:t>
-      </w:r>
-      <w:proofErr w:type="spellStart"/>
-      <w:r>
-        <w:rPr>
-          <w:rFonts w:ascii="Times New Roman" w:hAnsi="Times New Roman" w:cs="Times New Roman"/>
-          <w:sz w:val="22"/>
-          <w:szCs w:val="22"/>
-        </w:rPr>
-        <w:t>QoE</w:t>
-      </w:r>
-      <w:proofErr w:type="spellEnd"/>
-      <w:r>
-        <w:rPr>
-          <w:rFonts w:ascii="Times New Roman" w:hAnsi="Times New Roman" w:cs="Times New Roman"/>
-          <w:sz w:val="22"/>
-          <w:szCs w:val="22"/>
-        </w:rPr>
-        <w:t xml:space="preserve"> by reducing latency through minimis</w:t>
+        <w:t>Edge computing is also discussed as a key 5G capability that enhances QoE by reducing latency through minimis</w:t>
       </w:r>
       <w:r>
         <w:rPr>
@@ -3372,6 +3204,7 @@
           <w:rFonts w:ascii="Times New Roman" w:hAnsi="Times New Roman" w:cs="Times New Roman"/>
           <w:sz w:val="22"/>
           <w:szCs w:val="22"/>
+          <w:lang w:val="en-GB"/>
         </w:rPr>
       </w:pPr>
       <w:r>
@@ -3486,81 +3319,85 @@
         </w:rPr>
         <w:t xml:space="preserve">. </w:t>
       </w:r>
-    </w:p>
-    <w:p>
-      <w:pPr>
-        <w:rPr>
-          <w:rFonts w:ascii="Times New Roman" w:hAnsi="Times New Roman" w:cs="Times New Roman"/>
-          <w:sz w:val="22"/>
-          <w:szCs w:val="22"/>
-          <w:lang w:val="en-GB"/>
-        </w:rPr>
-      </w:pPr>
-      <w:r>
-        <w:rPr>
-          <w:rFonts w:ascii="Times New Roman" w:hAnsi="Times New Roman" w:cs="Times New Roman"/>
-          <w:sz w:val="22"/>
-          <w:szCs w:val="22"/>
-        </w:rPr>
-        <w:t>T</w:t>
-      </w:r>
-      <w:r>
-        <w:rPr>
-          <w:rFonts w:ascii="Times New Roman" w:hAnsi="Times New Roman" w:cs="Times New Roman"/>
-          <w:sz w:val="22"/>
-          <w:szCs w:val="22"/>
-        </w:rPr>
-        <w:t xml:space="preserve">he </w:t>
-      </w:r>
-      <w:r>
-        <w:rPr>
-          <w:rFonts w:ascii="Times New Roman" w:hAnsi="Times New Roman" w:cs="Times New Roman"/>
-          <w:sz w:val="22"/>
-          <w:szCs w:val="22"/>
-        </w:rPr>
-        <w:t>generated</w:t>
-      </w:r>
-      <w:r>
-        <w:rPr>
-          <w:rFonts w:ascii="Times New Roman" w:hAnsi="Times New Roman" w:cs="Times New Roman"/>
-          <w:sz w:val="22"/>
-          <w:szCs w:val="22"/>
-        </w:rPr>
-        <w:t xml:space="preserve"> article </w:t>
-      </w:r>
-      <w:r>
-        <w:rPr>
-          <w:rFonts w:ascii="Times New Roman" w:hAnsi="Times New Roman" w:cs="Times New Roman"/>
-          <w:sz w:val="22"/>
-          <w:szCs w:val="22"/>
-        </w:rPr>
-        <w:t xml:space="preserve">did </w:t>
-      </w:r>
-      <w:r>
-        <w:rPr>
-          <w:rFonts w:ascii="Times New Roman" w:hAnsi="Times New Roman" w:cs="Times New Roman"/>
-          <w:sz w:val="22"/>
-          <w:szCs w:val="22"/>
-        </w:rPr>
-        <w:t xml:space="preserve">highlight a challenge which personally I would not have considered: power efficiency. The advanced architecture of 5G, including features like Massive MIMO, </w:t>
-      </w:r>
-      <w:proofErr w:type="spellStart"/>
-      <w:r>
-        <w:rPr>
-          <w:rFonts w:ascii="Times New Roman" w:hAnsi="Times New Roman" w:cs="Times New Roman"/>
-          <w:sz w:val="22"/>
-          <w:szCs w:val="22"/>
-        </w:rPr>
-        <w:t>mmWave</w:t>
-      </w:r>
-      <w:proofErr w:type="spellEnd"/>
-      <w:r>
-        <w:rPr>
-          <w:rFonts w:ascii="Times New Roman" w:hAnsi="Times New Roman" w:cs="Times New Roman"/>
-          <w:sz w:val="22"/>
-          <w:szCs w:val="22"/>
-        </w:rPr>
-        <w:t>, along with its high data rates and low latency capabilities, places significant demands on power consumption for both networks (e.g., powering base stations and small cells) and devices. As a result, it may be necessary to improve the design of both networks and devices through energy-efficient hardware, dynamic resource allocation, and AI-driven optimi</w:t>
+      <w:r>
+        <w:rPr>
+          <w:rFonts w:ascii="Times New Roman" w:hAnsi="Times New Roman" w:cs="Times New Roman"/>
+          <w:sz w:val="22"/>
+          <w:szCs w:val="22"/>
+        </w:rPr>
+        <w:t xml:space="preserve">One specific challenge highlighted in the generated article, which I had not previously considered, is power efficiency. </w:t>
+      </w:r>
+      <w:r>
+        <w:rPr>
+          <w:rFonts w:ascii="Times New Roman" w:hAnsi="Times New Roman" w:cs="Times New Roman"/>
+          <w:sz w:val="22"/>
+          <w:szCs w:val="22"/>
+        </w:rPr>
+        <w:t>However, the paper only briefly mentioned this issue without delving into</w:t>
+      </w:r>
+      <w:r>
+        <w:rPr>
+          <w:rFonts w:ascii="Times New Roman" w:hAnsi="Times New Roman" w:cs="Times New Roman"/>
+          <w:sz w:val="22"/>
+          <w:szCs w:val="22"/>
+        </w:rPr>
+        <w:t xml:space="preserve"> much</w:t>
+      </w:r>
+      <w:r>
+        <w:rPr>
+          <w:rFonts w:ascii="Times New Roman" w:hAnsi="Times New Roman" w:cs="Times New Roman"/>
+          <w:sz w:val="22"/>
+          <w:szCs w:val="22"/>
+        </w:rPr>
+        <w:t xml:space="preserve"> detail, prompting me to conduct further research </w:t>
+      </w:r>
+      <w:r>
+        <w:rPr>
+          <w:rFonts w:ascii="Times New Roman" w:hAnsi="Times New Roman" w:cs="Times New Roman"/>
+          <w:sz w:val="22"/>
+          <w:szCs w:val="22"/>
+        </w:rPr>
+        <w:t xml:space="preserve">in order </w:t>
+      </w:r>
+      <w:r>
+        <w:rPr>
+          <w:rFonts w:ascii="Times New Roman" w:hAnsi="Times New Roman" w:cs="Times New Roman"/>
+          <w:sz w:val="22"/>
+          <w:szCs w:val="22"/>
+        </w:rPr>
+        <w:t xml:space="preserve">to fully </w:t>
+      </w:r>
+      <w:r>
+        <w:rPr>
+          <w:rFonts w:ascii="Times New Roman" w:hAnsi="Times New Roman" w:cs="Times New Roman"/>
+          <w:sz w:val="22"/>
+          <w:szCs w:val="22"/>
+        </w:rPr>
+        <w:t>comprehend what this means for user experience</w:t>
+      </w:r>
+      <w:r>
+        <w:rPr>
+          <w:rFonts w:ascii="Times New Roman" w:hAnsi="Times New Roman" w:cs="Times New Roman"/>
+          <w:sz w:val="22"/>
+          <w:szCs w:val="22"/>
+        </w:rPr>
+        <w:t>.</w:t>
+      </w:r>
+      <w:r>
+        <w:rPr>
+          <w:rFonts w:ascii="Times New Roman" w:hAnsi="Times New Roman" w:cs="Times New Roman"/>
+          <w:sz w:val="22"/>
+          <w:szCs w:val="22"/>
+        </w:rPr>
+        <w:t xml:space="preserve"> </w:t>
+      </w:r>
+      <w:r>
+        <w:rPr>
+          <w:rFonts w:ascii="Times New Roman" w:hAnsi="Times New Roman" w:cs="Times New Roman"/>
+          <w:sz w:val="22"/>
+          <w:szCs w:val="22"/>
+        </w:rPr>
+        <w:t>The advanced architecture of 5G, including features like Massive MIMO, mmWave, along with its high data rates and low latency capabilities, places significant demands on power consumption for both networks (e.g. powering base stations and small cells) and devices. As a result, it may be necessary to improve the design of both networks and devices through energy-efficient hardware, dynamic resource allocation, and AI-driven optimi</w:t>
       </w:r>
       <w:r>
         <w:rPr>
@@ -3979,29 +3816,7 @@
           <w:sz w:val="22"/>
           <w:szCs w:val="22"/>
         </w:rPr>
-        <w:t xml:space="preserve">Ericsson, “Leveraging the potential of 5G </w:t>
-      </w:r>
-      <w:proofErr w:type="spellStart"/>
-      <w:r>
-        <w:rPr>
-          <w:rStyle w:val="Hyperlink"/>
-          <w:rFonts w:ascii="Times New Roman" w:hAnsi="Times New Roman" w:cs="Times New Roman"/>
-          <w:color w:val="auto"/>
-          <w:sz w:val="22"/>
-          <w:szCs w:val="22"/>
-        </w:rPr>
-        <w:t>millimeter</w:t>
-      </w:r>
-      <w:proofErr w:type="spellEnd"/>
-      <w:r>
-        <w:rPr>
-          <w:rStyle w:val="Hyperlink"/>
-          <w:rFonts w:ascii="Times New Roman" w:hAnsi="Times New Roman" w:cs="Times New Roman"/>
-          <w:color w:val="auto"/>
-          <w:sz w:val="22"/>
-          <w:szCs w:val="22"/>
-        </w:rPr>
-        <w:t xml:space="preserve"> wave.” </w:t>
+        <w:t xml:space="preserve">Ericsson, “Leveraging the potential of 5G millimeter wave.” </w:t>
       </w:r>
       <w:hyperlink r:id="rId11" w:history="1">
         <w:r>
@@ -4055,29 +3870,7 @@
           <w:sz w:val="22"/>
           <w:szCs w:val="22"/>
         </w:rPr>
-        <w:t xml:space="preserve">] Hasna Fourati, Rihab Maaloul, and Lamia Chaari, “Self-Organizing Cellular Network Approaches Applied to 5G Networks,” pp. 1–4, Dec. 2019, </w:t>
-      </w:r>
-      <w:proofErr w:type="spellStart"/>
-      <w:r>
-        <w:rPr>
-          <w:rStyle w:val="Hyperlink"/>
-          <w:rFonts w:ascii="Times New Roman" w:hAnsi="Times New Roman" w:cs="Times New Roman"/>
-          <w:color w:val="auto"/>
-          <w:sz w:val="22"/>
-          <w:szCs w:val="22"/>
-        </w:rPr>
-        <w:t>doi</w:t>
-      </w:r>
-      <w:proofErr w:type="spellEnd"/>
-      <w:r>
-        <w:rPr>
-          <w:rStyle w:val="Hyperlink"/>
-          <w:rFonts w:ascii="Times New Roman" w:hAnsi="Times New Roman" w:cs="Times New Roman"/>
-          <w:color w:val="auto"/>
-          <w:sz w:val="22"/>
-          <w:szCs w:val="22"/>
-        </w:rPr>
-        <w:t xml:space="preserve">: </w:t>
+        <w:t xml:space="preserve">] Hasna Fourati, Rihab Maaloul, and Lamia Chaari, “Self-Organizing Cellular Network Approaches Applied to 5G Networks,” pp. 1–4, Dec. 2019, doi: </w:t>
       </w:r>
       <w:hyperlink r:id="rId12" w:history="1">
         <w:r>
@@ -4149,108 +3942,16 @@
           <w:szCs w:val="22"/>
           <w:u w:val="single"/>
         </w:rPr>
-        <w:t>2020 IEEE Intl Conf on Parallel &amp; Distributed Processing with Applications, Big Data &amp; Cloud Computing, Sustainable Computing &amp; Communications, Social Computing &amp; Networking (ISPA/</w:t>
-      </w:r>
-      <w:proofErr w:type="spellStart"/>
-      <w:r>
-        <w:rPr>
-          <w:rFonts w:ascii="Times New Roman" w:hAnsi="Times New Roman" w:cs="Times New Roman"/>
-          <w:i/>
-          <w:iCs/>
+        <w:t>2020 IEEE Intl Conf on Parallel &amp; Distributed Processing with Applications, Big Data &amp; Cloud Computing, Sustainable Computing &amp; Communications, Social Computing &amp; Networking (ISPA/BDCloud/SocialCom/SustainCom)</w:t>
+      </w:r>
+      <w:r>
+        <w:rPr>
+          <w:rFonts w:ascii="Times New Roman" w:hAnsi="Times New Roman" w:cs="Times New Roman"/>
           <w:sz w:val="22"/>
           <w:szCs w:val="22"/>
           <w:u w:val="single"/>
         </w:rPr>
-        <w:t>BDCloud</w:t>
-      </w:r>
-      <w:proofErr w:type="spellEnd"/>
-      <w:r>
-        <w:rPr>
-          <w:rFonts w:ascii="Times New Roman" w:hAnsi="Times New Roman" w:cs="Times New Roman"/>
-          <w:i/>
-          <w:iCs/>
-          <w:sz w:val="22"/>
-          <w:szCs w:val="22"/>
-          <w:u w:val="single"/>
-        </w:rPr>
-        <w:t>/</w:t>
-      </w:r>
-      <w:proofErr w:type="spellStart"/>
-      <w:r>
-        <w:rPr>
-          <w:rFonts w:ascii="Times New Roman" w:hAnsi="Times New Roman" w:cs="Times New Roman"/>
-          <w:i/>
-          <w:iCs/>
-          <w:sz w:val="22"/>
-          <w:szCs w:val="22"/>
-          <w:u w:val="single"/>
-        </w:rPr>
-        <w:t>SocialCom</w:t>
-      </w:r>
-      <w:proofErr w:type="spellEnd"/>
-      <w:r>
-        <w:rPr>
-          <w:rFonts w:ascii="Times New Roman" w:hAnsi="Times New Roman" w:cs="Times New Roman"/>
-          <w:i/>
-          <w:iCs/>
-          <w:sz w:val="22"/>
-          <w:szCs w:val="22"/>
-          <w:u w:val="single"/>
-        </w:rPr>
-        <w:t>/</w:t>
-      </w:r>
-      <w:proofErr w:type="spellStart"/>
-      <w:r>
-        <w:rPr>
-          <w:rFonts w:ascii="Times New Roman" w:hAnsi="Times New Roman" w:cs="Times New Roman"/>
-          <w:i/>
-          <w:iCs/>
-          <w:sz w:val="22"/>
-          <w:szCs w:val="22"/>
-          <w:u w:val="single"/>
-        </w:rPr>
-        <w:t>SustainCom</w:t>
-      </w:r>
-      <w:proofErr w:type="spellEnd"/>
-      <w:r>
-        <w:rPr>
-          <w:rFonts w:ascii="Times New Roman" w:hAnsi="Times New Roman" w:cs="Times New Roman"/>
-          <w:i/>
-          <w:iCs/>
-          <w:sz w:val="22"/>
-          <w:szCs w:val="22"/>
-          <w:u w:val="single"/>
-        </w:rPr>
-        <w:t>)</w:t>
-      </w:r>
-      <w:r>
-        <w:rPr>
-          <w:rFonts w:ascii="Times New Roman" w:hAnsi="Times New Roman" w:cs="Times New Roman"/>
-          <w:sz w:val="22"/>
-          <w:szCs w:val="22"/>
-          <w:u w:val="single"/>
-        </w:rPr>
-        <w:t xml:space="preserve">, Dec. 2020, </w:t>
-      </w:r>
-      <w:proofErr w:type="spellStart"/>
-      <w:r>
-        <w:rPr>
-          <w:rFonts w:ascii="Times New Roman" w:hAnsi="Times New Roman" w:cs="Times New Roman"/>
-          <w:sz w:val="22"/>
-          <w:szCs w:val="22"/>
-          <w:u w:val="single"/>
-        </w:rPr>
-        <w:t>doi</w:t>
-      </w:r>
-      <w:proofErr w:type="spellEnd"/>
-      <w:r>
-        <w:rPr>
-          <w:rFonts w:ascii="Times New Roman" w:hAnsi="Times New Roman" w:cs="Times New Roman"/>
-          <w:sz w:val="22"/>
-          <w:szCs w:val="22"/>
-          <w:u w:val="single"/>
-        </w:rPr>
-        <w:t xml:space="preserve">: </w:t>
+        <w:t xml:space="preserve">, Dec. 2020, doi: </w:t>
       </w:r>
       <w:hyperlink r:id="rId13" w:history="1">
         <w:r>
@@ -4577,27 +4278,7 @@
           <w:szCs w:val="22"/>
           <w:u w:val="single"/>
         </w:rPr>
-        <w:t xml:space="preserve">X. Wang, Y. Han, V. C. M. Leung, D. </w:t>
-      </w:r>
-      <w:proofErr w:type="spellStart"/>
-      <w:r>
-        <w:rPr>
-          <w:rFonts w:ascii="Times New Roman" w:hAnsi="Times New Roman" w:cs="Times New Roman"/>
-          <w:sz w:val="22"/>
-          <w:szCs w:val="22"/>
-          <w:u w:val="single"/>
-        </w:rPr>
-        <w:t>Niyato</w:t>
-      </w:r>
-      <w:proofErr w:type="spellEnd"/>
-      <w:r>
-        <w:rPr>
-          <w:rFonts w:ascii="Times New Roman" w:hAnsi="Times New Roman" w:cs="Times New Roman"/>
-          <w:sz w:val="22"/>
-          <w:szCs w:val="22"/>
-          <w:u w:val="single"/>
-        </w:rPr>
-        <w:t xml:space="preserve">, X. Yan, and X. Chen, “Convergence of Edge Computing and Deep Learning: A Comprehensive Survey,” </w:t>
+        <w:t xml:space="preserve">X. Wang, Y. Han, V. C. M. Leung, D. Niyato, X. Yan, and X. Chen, “Convergence of Edge Computing and Deep Learning: A Comprehensive Survey,” </w:t>
       </w:r>
       <w:r>
         <w:rPr>
@@ -4617,27 +4298,7 @@
           <w:szCs w:val="22"/>
           <w:u w:val="single"/>
         </w:rPr>
-        <w:t xml:space="preserve">, vol. 22, no. 2, pp. 869–904, 2020, </w:t>
-      </w:r>
-      <w:proofErr w:type="spellStart"/>
-      <w:r>
-        <w:rPr>
-          <w:rFonts w:ascii="Times New Roman" w:hAnsi="Times New Roman" w:cs="Times New Roman"/>
-          <w:sz w:val="22"/>
-          <w:szCs w:val="22"/>
-          <w:u w:val="single"/>
-        </w:rPr>
-        <w:t>doi</w:t>
-      </w:r>
-      <w:proofErr w:type="spellEnd"/>
-      <w:r>
-        <w:rPr>
-          <w:rFonts w:ascii="Times New Roman" w:hAnsi="Times New Roman" w:cs="Times New Roman"/>
-          <w:sz w:val="22"/>
-          <w:szCs w:val="22"/>
-          <w:u w:val="single"/>
-        </w:rPr>
-        <w:t xml:space="preserve">: </w:t>
+        <w:t xml:space="preserve">, vol. 22, no. 2, pp. 869–904, 2020, doi: </w:t>
       </w:r>
       <w:hyperlink r:id="rId17" w:history="1">
         <w:r>

</xml_diff>